<commit_message>
imported files from nightare server - the timing
</commit_message>
<xml_diff>
--- a/Report/Hunt for the dungeon master.docx
+++ b/Report/Hunt for the dungeon master.docx
@@ -1682,26 +1682,6 @@
           <w:szCs w:val="22"/>
           <w:lang w:val="en-US"/>
         </w:rPr>
-        <w:t xml:space="preserve"> </w:t>
-      </w:r>
-      <w:proofErr w:type="spellStart"/>
-      <w:r>
-        <w:rPr>
-          <w:rFonts w:ascii="Times New Roman" w:hAnsi="Times New Roman" w:cs="Times New Roman"/>
-          <w:sz w:val="22"/>
-          <w:szCs w:val="22"/>
-          <w:lang w:val="en-US"/>
-        </w:rPr>
-        <w:t>my</w:t>
-      </w:r>
-      <w:proofErr w:type="spellEnd"/>
-      <w:r>
-        <w:rPr>
-          <w:rFonts w:ascii="Times New Roman" w:hAnsi="Times New Roman" w:cs="Times New Roman"/>
-          <w:sz w:val="22"/>
-          <w:szCs w:val="22"/>
-          <w:lang w:val="en-US"/>
-        </w:rPr>
         <w:t xml:space="preserve"> local machine and the nightmare serve </w:t>
       </w:r>
       <w:r>
@@ -1740,16 +1720,36 @@
           <w:szCs w:val="22"/>
           <w:lang w:val="en-US"/>
         </w:rPr>
-        <w:t>. Here are the results</w:t>
-      </w:r>
-      <w:r>
-        <w:rPr>
-          <w:rFonts w:ascii="Times New Roman" w:hAnsi="Times New Roman" w:cs="Times New Roman"/>
-          <w:sz w:val="22"/>
-          <w:szCs w:val="22"/>
-          <w:lang w:val="en-US"/>
-        </w:rPr>
-        <w:t>, by examining the results we can also conclude the parallel algorithm is quicker than the serial algorithm</w:t>
+        <w:t xml:space="preserve">. Here are the </w:t>
+      </w:r>
+      <w:proofErr w:type="gramStart"/>
+      <w:r>
+        <w:rPr>
+          <w:rFonts w:ascii="Times New Roman" w:hAnsi="Times New Roman" w:cs="Times New Roman"/>
+          <w:sz w:val="22"/>
+          <w:szCs w:val="22"/>
+          <w:lang w:val="en-US"/>
+        </w:rPr>
+        <w:t>results</w:t>
+      </w:r>
+      <w:r>
+        <w:rPr>
+          <w:rFonts w:ascii="Times New Roman" w:hAnsi="Times New Roman" w:cs="Times New Roman"/>
+          <w:sz w:val="22"/>
+          <w:szCs w:val="22"/>
+          <w:lang w:val="en-US"/>
+        </w:rPr>
+        <w:t>,</w:t>
+      </w:r>
+      <w:proofErr w:type="gramEnd"/>
+      <w:r>
+        <w:rPr>
+          <w:rFonts w:ascii="Times New Roman" w:hAnsi="Times New Roman" w:cs="Times New Roman"/>
+          <w:sz w:val="22"/>
+          <w:szCs w:val="22"/>
+          <w:lang w:val="en-US"/>
+        </w:rPr>
+        <w:t xml:space="preserve"> by examining the results we can also conclude the parallel algorithm is quicker than the serial algorithm</w:t>
       </w:r>
       <w:r>
         <w:rPr>
@@ -2227,7 +2227,7 @@
           <w:lang w:val="en-US"/>
         </w:rPr>
         <w:drawing>
-          <wp:inline distT="0" distB="0" distL="0" distR="0" wp14:anchorId="321B4E47" wp14:editId="3730BF5E">
+          <wp:inline distT="0" distB="0" distL="0" distR="0" wp14:anchorId="321B4E47" wp14:editId="47C54888">
             <wp:extent cx="5731510" cy="3785870"/>
             <wp:effectExtent l="0" t="0" r="0" b="0"/>
             <wp:docPr id="116322037" name="Picture 1"/>
@@ -2563,7 +2563,16 @@
           <w:szCs w:val="22"/>
           <w:lang w:val="en-US"/>
         </w:rPr>
-        <w:t xml:space="preserve"> 2056. The threshold of 2056 was the most used.</w:t>
+        <w:t xml:space="preserve"> 2056. The threshold of 2056 was </w:t>
+      </w:r>
+      <w:r>
+        <w:rPr>
+          <w:rFonts w:ascii="Times New Roman" w:hAnsi="Times New Roman" w:cs="Times New Roman"/>
+          <w:sz w:val="22"/>
+          <w:szCs w:val="22"/>
+          <w:lang w:val="en-US"/>
+        </w:rPr>
+        <w:t>used most on average.</w:t>
       </w:r>
     </w:p>
     <w:p>

</xml_diff>